<commit_message>
adds line about responsive buttons
</commit_message>
<xml_diff>
--- a/Feature Request_ Next 20 Results.docx
+++ b/Feature Request_ Next 20 Results.docx
@@ -200,37 +200,21 @@
           <w:rFonts w:ascii="Proxima Nova" w:eastAsia="Proxima Nova" w:hAnsi="Proxima Nova" w:cs="Proxima Nova"/>
           <w:color w:val="353744"/>
         </w:rPr>
-        <w:t xml:space="preserve"> library and display the results of the search for a user to interact with. However, the search results that are displayed are limited to the first twenty results that are a match to the user’s </w:t>
-      </w:r>
-      <w:r>
-        <w:rPr>
-          <w:rFonts w:ascii="Proxima Nova" w:eastAsia="Proxima Nova" w:hAnsi="Proxima Nova" w:cs="Proxima Nova"/>
-          <w:color w:val="353744"/>
-        </w:rPr>
-        <w:t>query. Due to the fact that many songs share the same name and the large number of songs available for many artists, this limitation cripples the application’s ability to be used as the music discovery vehicle it is intended to be. Implementing this featur</w:t>
-      </w:r>
-      <w:r>
-        <w:rPr>
-          <w:rFonts w:ascii="Proxima Nova" w:eastAsia="Proxima Nova" w:hAnsi="Proxima Nova" w:cs="Proxima Nova"/>
-          <w:color w:val="353744"/>
-        </w:rPr>
-        <w:t xml:space="preserve">e is critical to take this application from a novelty interface to a useful tool for music </w:t>
-      </w:r>
-      <w:proofErr w:type="gramStart"/>
-      <w:r>
-        <w:rPr>
-          <w:rFonts w:ascii="Proxima Nova" w:eastAsia="Proxima Nova" w:hAnsi="Proxima Nova" w:cs="Proxima Nova"/>
-          <w:color w:val="353744"/>
-        </w:rPr>
-        <w:t>discovery .</w:t>
-      </w:r>
-      <w:proofErr w:type="gramEnd"/>
-      <w:r>
-        <w:rPr>
-          <w:rFonts w:ascii="Proxima Nova" w:eastAsia="Proxima Nova" w:hAnsi="Proxima Nova" w:cs="Proxima Nova"/>
-          <w:color w:val="353744"/>
-        </w:rPr>
-        <w:t xml:space="preserve"> </w:t>
+        <w:t xml:space="preserve"> library and display the results of the search for a user to interact with. However, the search results that are displayed are limited to the first twenty results that are a match to the user’s query. Due to the fact that many songs share the same name and the large number of songs available for many artists, this limitation cripples the application’s ability to be used as the music discovery vehicle it is intended to be. Implementing this feature is critical to take this application from a novelty interface to a </w:t>
+      </w:r>
+      <w:r>
+        <w:rPr>
+          <w:rFonts w:ascii="Proxima Nova" w:eastAsia="Proxima Nova" w:hAnsi="Proxima Nova" w:cs="Proxima Nova"/>
+          <w:color w:val="353744"/>
+        </w:rPr>
+        <w:t>useful tool for music discovery</w:t>
+      </w:r>
+      <w:r>
+        <w:rPr>
+          <w:rFonts w:ascii="Proxima Nova" w:eastAsia="Proxima Nova" w:hAnsi="Proxima Nova" w:cs="Proxima Nova"/>
+          <w:color w:val="353744"/>
+        </w:rPr>
+        <w:t xml:space="preserve">. </w:t>
       </w:r>
     </w:p>
     <w:p>
@@ -355,17 +339,7 @@
           <w:sz w:val="24"/>
           <w:szCs w:val="24"/>
         </w:rPr>
-        <w:t xml:space="preserve"> Module’</w:t>
-      </w:r>
-      <w:r>
-        <w:rPr>
-          <w:rFonts w:ascii="Proxima Nova" w:eastAsia="Proxima Nova" w:hAnsi="Proxima Nova" w:cs="Proxima Nova"/>
-          <w:b/>
-          <w:color w:val="353744"/>
-          <w:sz w:val="24"/>
-          <w:szCs w:val="24"/>
-        </w:rPr>
-        <w:t xml:space="preserve">s Next and </w:t>
+        <w:t xml:space="preserve"> Module’s Next and </w:t>
       </w:r>
       <w:proofErr w:type="spellStart"/>
       <w:r>
@@ -549,14 +523,7 @@
           <w:rFonts w:ascii="Proxima Nova" w:eastAsia="Proxima Nova" w:hAnsi="Proxima Nova" w:cs="Proxima Nova"/>
           <w:color w:val="353744"/>
         </w:rPr>
-        <w:t xml:space="preserve"> variable to determine i</w:t>
-      </w:r>
-      <w:r>
-        <w:rPr>
-          <w:rFonts w:ascii="Proxima Nova" w:eastAsia="Proxima Nova" w:hAnsi="Proxima Nova" w:cs="Proxima Nova"/>
-          <w:color w:val="353744"/>
-        </w:rPr>
-        <w:t xml:space="preserve">f it’s a new search and reset the </w:t>
+        <w:t xml:space="preserve"> variable to determine if it’s a new search and reset the </w:t>
       </w:r>
       <w:r>
         <w:rPr>
@@ -651,14 +618,7 @@
           <w:rFonts w:ascii="Proxima Nova" w:eastAsia="Proxima Nova" w:hAnsi="Proxima Nova" w:cs="Proxima Nova"/>
           <w:color w:val="353744"/>
         </w:rPr>
-        <w:t xml:space="preserve"> in the query, and adding an offset field to the query, the value of which being </w:t>
-      </w:r>
-      <w:r>
-        <w:rPr>
-          <w:rFonts w:ascii="Proxima Nova" w:eastAsia="Proxima Nova" w:hAnsi="Proxima Nova" w:cs="Proxima Nova"/>
-          <w:color w:val="353744"/>
-        </w:rPr>
-        <w:t xml:space="preserve">our </w:t>
+        <w:t xml:space="preserve"> in the query, and adding an offset field to the query, the value of which being our </w:t>
       </w:r>
       <w:r>
         <w:rPr>
@@ -698,7 +658,7 @@
           <w:b/>
           <w:color w:val="353744"/>
         </w:rPr>
-        <w:t xml:space="preserve">next () </w:t>
+        <w:t xml:space="preserve">next() </w:t>
       </w:r>
       <w:r>
         <w:rPr>
@@ -708,6 +668,31 @@
         <w:t xml:space="preserve">/ </w:t>
       </w:r>
       <w:proofErr w:type="spellStart"/>
+      <w:r>
+        <w:rPr>
+          <w:rFonts w:ascii="Proxima Nova" w:eastAsia="Proxima Nova" w:hAnsi="Proxima Nova" w:cs="Proxima Nova"/>
+          <w:b/>
+          <w:color w:val="353744"/>
+        </w:rPr>
+        <w:t>prev</w:t>
+      </w:r>
+      <w:proofErr w:type="spellEnd"/>
+      <w:r>
+        <w:rPr>
+          <w:rFonts w:ascii="Proxima Nova" w:eastAsia="Proxima Nova" w:hAnsi="Proxima Nova" w:cs="Proxima Nova"/>
+          <w:b/>
+          <w:color w:val="353744"/>
+        </w:rPr>
+        <w:t>()</w:t>
+      </w:r>
+      <w:r>
+        <w:rPr>
+          <w:rFonts w:ascii="Proxima Nova" w:eastAsia="Proxima Nova" w:hAnsi="Proxima Nova" w:cs="Proxima Nova"/>
+          <w:color w:val="353744"/>
+        </w:rPr>
+        <w:t xml:space="preserve"> functions are called. The two other functions </w:t>
+      </w:r>
+      <w:proofErr w:type="spellStart"/>
       <w:proofErr w:type="gramStart"/>
       <w:r>
         <w:rPr>
@@ -715,7 +700,7 @@
           <w:b/>
           <w:color w:val="353744"/>
         </w:rPr>
-        <w:t>prev</w:t>
+        <w:t>getOffset</w:t>
       </w:r>
       <w:proofErr w:type="spellEnd"/>
       <w:r>
@@ -740,42 +725,6 @@
           <w:rFonts w:ascii="Proxima Nova" w:eastAsia="Proxima Nova" w:hAnsi="Proxima Nova" w:cs="Proxima Nova"/>
           <w:color w:val="353744"/>
         </w:rPr>
-        <w:t xml:space="preserve"> functions are called. The two other functions </w:t>
-      </w:r>
-      <w:proofErr w:type="spellStart"/>
-      <w:proofErr w:type="gramStart"/>
-      <w:r>
-        <w:rPr>
-          <w:rFonts w:ascii="Proxima Nova" w:eastAsia="Proxima Nova" w:hAnsi="Proxima Nova" w:cs="Proxima Nova"/>
-          <w:b/>
-          <w:color w:val="353744"/>
-        </w:rPr>
-        <w:lastRenderedPageBreak/>
-        <w:t>getOffset</w:t>
-      </w:r>
-      <w:proofErr w:type="spellEnd"/>
-      <w:r>
-        <w:rPr>
-          <w:rFonts w:ascii="Proxima Nova" w:eastAsia="Proxima Nova" w:hAnsi="Proxima Nova" w:cs="Proxima Nova"/>
-          <w:b/>
-          <w:color w:val="353744"/>
-        </w:rPr>
-        <w:t>(</w:t>
-      </w:r>
-      <w:proofErr w:type="gramEnd"/>
-      <w:r>
-        <w:rPr>
-          <w:rFonts w:ascii="Proxima Nova" w:eastAsia="Proxima Nova" w:hAnsi="Proxima Nova" w:cs="Proxima Nova"/>
-          <w:b/>
-          <w:color w:val="353744"/>
-        </w:rPr>
-        <w:t>)</w:t>
-      </w:r>
-      <w:r>
-        <w:rPr>
-          <w:rFonts w:ascii="Proxima Nova" w:eastAsia="Proxima Nova" w:hAnsi="Proxima Nova" w:cs="Proxima Nova"/>
-          <w:color w:val="353744"/>
-        </w:rPr>
         <w:t xml:space="preserve"> and </w:t>
       </w:r>
       <w:proofErr w:type="spellStart"/>
@@ -801,14 +750,7 @@
           <w:rFonts w:ascii="Proxima Nova" w:eastAsia="Proxima Nova" w:hAnsi="Proxima Nova" w:cs="Proxima Nova"/>
           <w:color w:val="353744"/>
         </w:rPr>
-        <w:t xml:space="preserve"> return the values of our newly defined global v</w:t>
-      </w:r>
-      <w:r>
-        <w:rPr>
-          <w:rFonts w:ascii="Proxima Nova" w:eastAsia="Proxima Nova" w:hAnsi="Proxima Nova" w:cs="Proxima Nova"/>
-          <w:color w:val="353744"/>
-        </w:rPr>
-        <w:t>ariables for use in the other parts of our application.</w:t>
+        <w:t xml:space="preserve"> return the values of our newly defined global variables for use in the other parts of our application.</w:t>
       </w:r>
     </w:p>
     <w:p>
@@ -835,6 +777,7 @@
           <w:sz w:val="24"/>
           <w:szCs w:val="24"/>
         </w:rPr>
+        <w:lastRenderedPageBreak/>
         <w:t xml:space="preserve">App Component’s Next and </w:t>
       </w:r>
       <w:proofErr w:type="spellStart"/>
@@ -982,14 +925,7 @@
           <w:rFonts w:ascii="Proxima Nova" w:eastAsia="Proxima Nova" w:hAnsi="Proxima Nova" w:cs="Proxima Nova"/>
           <w:color w:val="353744"/>
         </w:rPr>
-        <w:t>function. Both methods</w:t>
-      </w:r>
-      <w:r>
-        <w:rPr>
-          <w:rFonts w:ascii="Proxima Nova" w:eastAsia="Proxima Nova" w:hAnsi="Proxima Nova" w:cs="Proxima Nova"/>
-          <w:color w:val="353744"/>
-        </w:rPr>
-        <w:t xml:space="preserve"> then call the </w:t>
+        <w:t xml:space="preserve">function. Both methods then call the </w:t>
       </w:r>
       <w:r>
         <w:rPr>
@@ -1251,15 +1187,7 @@
           <w:b/>
           <w:color w:val="353744"/>
         </w:rPr>
-        <w:t>Searc</w:t>
-      </w:r>
-      <w:r>
-        <w:rPr>
-          <w:rFonts w:ascii="Proxima Nova" w:eastAsia="Proxima Nova" w:hAnsi="Proxima Nova" w:cs="Proxima Nova"/>
-          <w:b/>
-          <w:color w:val="353744"/>
-        </w:rPr>
-        <w:t>hResults</w:t>
+        <w:t>SearchResults</w:t>
       </w:r>
       <w:proofErr w:type="spellEnd"/>
       <w:r>
@@ -1403,14 +1331,7 @@
           <w:rFonts w:ascii="Proxima Nova" w:eastAsia="Proxima Nova" w:hAnsi="Proxima Nova" w:cs="Proxima Nova"/>
           <w:color w:val="353744"/>
         </w:rPr>
-        <w:t>method wi</w:t>
-      </w:r>
-      <w:r>
-        <w:rPr>
-          <w:rFonts w:ascii="Proxima Nova" w:eastAsia="Proxima Nova" w:hAnsi="Proxima Nova" w:cs="Proxima Nova"/>
-          <w:color w:val="353744"/>
-        </w:rPr>
-        <w:t xml:space="preserve">ll be created in the </w:t>
+        <w:t xml:space="preserve">method will be created in the </w:t>
       </w:r>
       <w:proofErr w:type="spellStart"/>
       <w:r>
@@ -1490,14 +1411,7 @@
           <w:rFonts w:ascii="Proxima Nova" w:eastAsia="Proxima Nova" w:hAnsi="Proxima Nova" w:cs="Proxima Nova"/>
           <w:color w:val="353744"/>
         </w:rPr>
-        <w:t>prop is greater than zero ( to navig</w:t>
-      </w:r>
-      <w:r>
-        <w:rPr>
-          <w:rFonts w:ascii="Proxima Nova" w:eastAsia="Proxima Nova" w:hAnsi="Proxima Nova" w:cs="Proxima Nova"/>
-          <w:color w:val="353744"/>
-        </w:rPr>
-        <w:t xml:space="preserve">ate back from beyond the limit of the </w:t>
+        <w:t xml:space="preserve">prop is greater than zero ( to navigate back from beyond the limit of the </w:t>
       </w:r>
       <w:proofErr w:type="spellStart"/>
       <w:r>
@@ -1657,14 +1571,7 @@
           <w:rFonts w:ascii="Proxima Nova" w:eastAsia="Proxima Nova" w:hAnsi="Proxima Nova" w:cs="Proxima Nova"/>
           <w:color w:val="353744"/>
         </w:rPr>
-        <w:t>method’s ‘direction’ parameter will</w:t>
-      </w:r>
-      <w:r>
-        <w:rPr>
-          <w:rFonts w:ascii="Proxima Nova" w:eastAsia="Proxima Nova" w:hAnsi="Proxima Nova" w:cs="Proxima Nova"/>
-          <w:color w:val="353744"/>
-        </w:rPr>
-        <w:t xml:space="preserve"> accept arguments from the ‘next’ and ‘</w:t>
+        <w:t>method’s ‘direction’ parameter will accept arguments from the ‘next’ and ‘</w:t>
       </w:r>
       <w:proofErr w:type="spellStart"/>
       <w:r>
@@ -1785,14 +1692,7 @@
           <w:rFonts w:ascii="Proxima Nova" w:eastAsia="Proxima Nova" w:hAnsi="Proxima Nova" w:cs="Proxima Nova"/>
           <w:color w:val="353744"/>
         </w:rPr>
-        <w:t xml:space="preserve">method and will conditionally render </w:t>
-      </w:r>
-      <w:r>
-        <w:rPr>
-          <w:rFonts w:ascii="Proxima Nova" w:eastAsia="Proxima Nova" w:hAnsi="Proxima Nova" w:cs="Proxima Nova"/>
-          <w:color w:val="353744"/>
-        </w:rPr>
-        <w:t>the ‘</w:t>
+        <w:t>method and will conditionally render the ‘</w:t>
       </w:r>
       <w:proofErr w:type="spellStart"/>
       <w:r>
@@ -1863,14 +1763,7 @@
           <w:rFonts w:ascii="Proxima Nova" w:eastAsia="Proxima Nova" w:hAnsi="Proxima Nova" w:cs="Proxima Nova"/>
           <w:color w:val="353744"/>
         </w:rPr>
-        <w:t>sen</w:t>
-      </w:r>
-      <w:r>
-        <w:rPr>
-          <w:rFonts w:ascii="Proxima Nova" w:eastAsia="Proxima Nova" w:hAnsi="Proxima Nova" w:cs="Proxima Nova"/>
-          <w:color w:val="353744"/>
-        </w:rPr>
-        <w:t>ario</w:t>
+        <w:t>senario</w:t>
       </w:r>
       <w:proofErr w:type="spellEnd"/>
       <w:r>
@@ -1905,7 +1798,6 @@
           <w:sz w:val="24"/>
           <w:szCs w:val="24"/>
         </w:rPr>
-        <w:lastRenderedPageBreak/>
         <w:t>Buttons</w:t>
       </w:r>
     </w:p>
@@ -1923,14 +1815,7 @@
           <w:rFonts w:ascii="Proxima Nova" w:eastAsia="Proxima Nova" w:hAnsi="Proxima Nova" w:cs="Proxima Nova"/>
           <w:color w:val="353744"/>
         </w:rPr>
-        <w:t>Both buttons will be rendered with class names equal to their respective function to aid in targeting them for styli</w:t>
-      </w:r>
-      <w:r>
-        <w:rPr>
-          <w:rFonts w:ascii="Proxima Nova" w:eastAsia="Proxima Nova" w:hAnsi="Proxima Nova" w:cs="Proxima Nova"/>
-          <w:color w:val="353744"/>
-        </w:rPr>
-        <w:t>ng. Both buttons will also have an ‘</w:t>
+        <w:t>Both buttons will be rendered with class names equal to their respective function to aid in targeting them for styling. Both buttons will also have an ‘</w:t>
       </w:r>
       <w:proofErr w:type="spellStart"/>
       <w:r>
@@ -1996,7 +1881,15 @@
           <w:rFonts w:ascii="Proxima Nova" w:eastAsia="Proxima Nova" w:hAnsi="Proxima Nova" w:cs="Proxima Nova"/>
           <w:color w:val="353744"/>
         </w:rPr>
-        <w:t>instance and a value representing the intended purpose of the button (‘</w:t>
+        <w:t xml:space="preserve">instance and a value representing the intended purpose of the </w:t>
+      </w:r>
+      <w:r>
+        <w:rPr>
+          <w:rFonts w:ascii="Proxima Nova" w:eastAsia="Proxima Nova" w:hAnsi="Proxima Nova" w:cs="Proxima Nova"/>
+          <w:color w:val="353744"/>
+        </w:rPr>
+        <w:lastRenderedPageBreak/>
+        <w:t>button (‘</w:t>
       </w:r>
       <w:proofErr w:type="spellStart"/>
       <w:r>
@@ -2037,14 +1930,7 @@
           <w:rFonts w:ascii="Proxima Nova" w:eastAsia="Proxima Nova" w:hAnsi="Proxima Nova" w:cs="Proxima Nova"/>
           <w:color w:val="353744"/>
         </w:rPr>
-        <w:t>method</w:t>
-      </w:r>
-      <w:r>
-        <w:rPr>
-          <w:rFonts w:ascii="Proxima Nova" w:eastAsia="Proxima Nova" w:hAnsi="Proxima Nova" w:cs="Proxima Nova"/>
-          <w:color w:val="353744"/>
-        </w:rPr>
-        <w:t xml:space="preserve"> to determine which method to call. The button’s text should represent its function</w:t>
+        <w:t>method to determine which method to call. The button’s text should represent its function</w:t>
       </w:r>
     </w:p>
     <w:p>
@@ -2139,14 +2025,14 @@
           <w:rFonts w:ascii="Proxima Nova" w:eastAsia="Proxima Nova" w:hAnsi="Proxima Nova" w:cs="Proxima Nova"/>
           <w:color w:val="353744"/>
         </w:rPr>
-        <w:t xml:space="preserve"> speaking</w:t>
-      </w:r>
-      <w:r>
-        <w:rPr>
-          <w:rFonts w:ascii="Proxima Nova" w:eastAsia="Proxima Nova" w:hAnsi="Proxima Nova" w:cs="Proxima Nova"/>
-          <w:color w:val="353744"/>
-        </w:rPr>
-        <w:t xml:space="preserve"> users.</w:t>
+        <w:t xml:space="preserve"> speaking users.</w:t>
+      </w:r>
+      <w:r>
+        <w:rPr>
+          <w:rFonts w:ascii="Proxima Nova" w:eastAsia="Proxima Nova" w:hAnsi="Proxima Nova" w:cs="Proxima Nova"/>
+          <w:color w:val="353744"/>
+        </w:rPr>
+        <w:t xml:space="preserve"> Buttons should respond to a click in a visual manner.</w:t>
       </w:r>
     </w:p>
     <w:p>
@@ -2205,35 +2091,7 @@
           <w:rFonts w:ascii="Proxima Nova" w:eastAsia="Proxima Nova" w:hAnsi="Proxima Nova" w:cs="Proxima Nova"/>
           <w:color w:val="353744"/>
         </w:rPr>
-        <w:t xml:space="preserve"> API w</w:t>
-      </w:r>
-      <w:r>
-        <w:rPr>
-          <w:rFonts w:ascii="Proxima Nova" w:eastAsia="Proxima Nova" w:hAnsi="Proxima Nova" w:cs="Proxima Nova"/>
-          <w:color w:val="353744"/>
-        </w:rPr>
-        <w:t>ith a limit parameter set to none and then store all of the results within the results array which could then be iterated. Due to the potential of a very large number of results to be returned, both of these steps are likely to introduce a considerable per</w:t>
-      </w:r>
-      <w:r>
-        <w:rPr>
-          <w:rFonts w:ascii="Proxima Nova" w:eastAsia="Proxima Nova" w:hAnsi="Proxima Nova" w:cs="Proxima Nova"/>
-          <w:color w:val="353744"/>
-        </w:rPr>
-        <w:t>formance drain. In the interest of keeping this application lightweight and streamlined we have decided not to pursue this functionality at this time. If sufficient user feedback</w:t>
-      </w:r>
-      <w:r>
-        <w:rPr>
-          <w:rFonts w:ascii="Proxima Nova" w:eastAsia="Proxima Nova" w:hAnsi="Proxima Nova" w:cs="Proxima Nova"/>
-          <w:color w:val="353744"/>
-        </w:rPr>
-        <w:t xml:space="preserve"> is received to warrant a change it we may elect to add a ‘Page One’ button i</w:t>
-      </w:r>
-      <w:r>
-        <w:rPr>
-          <w:rFonts w:ascii="Proxima Nova" w:eastAsia="Proxima Nova" w:hAnsi="Proxima Nova" w:cs="Proxima Nova"/>
-          <w:color w:val="353744"/>
-        </w:rPr>
-        <w:t xml:space="preserve">n future iterations as this can be accomplished with minimal overhead. Also with the current design it is possible for a user to continue to click the ‘next’ button beyond the end of the </w:t>
+        <w:t xml:space="preserve"> API with a limit parameter set to none and then store all of the results within the results array which could then be iterated. Due to the potential of a very large number of results to be returned, both of these steps are likely to introduce a considerable performance drain. In the interest of keeping this application lightweight and streamlined we have decided not to pursue this functionality at this time. If sufficient user feedback is received to warrant a change it we may elect to add a ‘Page One’ button in future iterations as this can be accomplished with minimal overhead. Also with the current design it is possible for a user to continue to click the ‘next’ button beyond the end of the </w:t>
       </w:r>
       <w:proofErr w:type="spellStart"/>
       <w:r>
@@ -2249,14 +2107,7 @@
           <w:rFonts w:ascii="Proxima Nova" w:eastAsia="Proxima Nova" w:hAnsi="Proxima Nova" w:cs="Proxima Nova"/>
           <w:color w:val="353744"/>
         </w:rPr>
-        <w:t xml:space="preserve"> library results. This will result continued calls to the API </w:t>
-      </w:r>
-      <w:r>
-        <w:rPr>
-          <w:rFonts w:ascii="Proxima Nova" w:eastAsia="Proxima Nova" w:hAnsi="Proxima Nova" w:cs="Proxima Nova"/>
-          <w:color w:val="353744"/>
-        </w:rPr>
-        <w:t>with an increasing offset value and while it does not result in an error, the user will have as many clicks back to return to the results. In the interest of separation of concerns we have elected not to implement any checks into the</w:t>
+        <w:t xml:space="preserve"> library results. This will result continued calls to the API with an increasing offset value and while it does not result in an error, the user will have as many clicks back to return to the results. In the interest of separation of concerns we have elected not to implement any checks into the</w:t>
       </w:r>
       <w:r>
         <w:rPr>
@@ -2271,14 +2122,7 @@
           <w:rFonts w:ascii="Proxima Nova" w:eastAsia="Proxima Nova" w:hAnsi="Proxima Nova" w:cs="Proxima Nova"/>
           <w:color w:val="353744"/>
         </w:rPr>
-        <w:t>component sinc</w:t>
-      </w:r>
-      <w:r>
-        <w:rPr>
-          <w:rFonts w:ascii="Proxima Nova" w:eastAsia="Proxima Nova" w:hAnsi="Proxima Nova" w:cs="Proxima Nova"/>
-          <w:color w:val="353744"/>
-        </w:rPr>
-        <w:t>e this behavior does not introduce any faults and the state is easily reset by repeating the search. This issue may also be addressed in future iterations.</w:t>
+        <w:t>component since this behavior does not introduce any faults and the state is easily reset by repeating the search. This issue may also be addressed in future iterations.</w:t>
       </w:r>
     </w:p>
     <w:sectPr>
@@ -2300,7 +2144,7 @@
         <w:color w:val="000000"/>
         <w:sz w:val="22"/>
         <w:szCs w:val="22"/>
-        <w:lang w:eastAsia="en-US" w:bidi="ar-SA"/>
+        <w:lang w:val="en-US" w:eastAsia="en-US" w:bidi="ar-SA"/>
       </w:rPr>
     </w:rPrDefault>
     <w:pPrDefault>
@@ -2458,6 +2302,7 @@
   <w:style w:type="paragraph" w:default="1" w:styleId="Normal">
     <w:name w:val="Normal"/>
     <w:qFormat/>
+    <w:rsid w:val="00C81937"/>
   </w:style>
   <w:style w:type="paragraph" w:styleId="Heading1">
     <w:name w:val="heading 1"/>

</xml_diff>